<commit_message>
Resaltado en documento funcional
</commit_message>
<xml_diff>
--- a/Documentacion/DAT ERU Mejoras Segumiento Web Agencias.docx
+++ b/Documentacion/DAT ERU Mejoras Segumiento Web Agencias.docx
@@ -3491,8 +3491,8 @@
         </w:rPr>
       </w:pPr>
       <w:bookmarkStart w:id="4" w:name="_Toc379447560"/>
-      <w:bookmarkStart w:id="5" w:name="_Toc364177721"/>
-      <w:bookmarkStart w:id="6" w:name="_Toc502065153"/>
+      <w:bookmarkStart w:id="5" w:name="_Toc502065153"/>
+      <w:bookmarkStart w:id="6" w:name="_Toc364177721"/>
       <w:r>
         <w:rPr>
           <w:rFonts w:eastAsia="Times New Roman"/>
@@ -3510,7 +3510,7 @@
         </w:rPr>
         <w:t>RE REQUISITOS</w:t>
       </w:r>
-      <w:bookmarkEnd w:id="6"/>
+      <w:bookmarkEnd w:id="5"/>
     </w:p>
     <w:p>
       <w:pPr>
@@ -3565,7 +3565,21 @@
         <w:rPr>
           <w:rFonts w:cstheme="minorHAnsi"/>
         </w:rPr>
-        <w:t xml:space="preserve">sistemas de Ransa (AS400, SIAGAD, </w:t>
+        <w:t xml:space="preserve">sistemas de </w:t>
+      </w:r>
+      <w:proofErr w:type="spellStart"/>
+      <w:r>
+        <w:rPr>
+          <w:rFonts w:cstheme="minorHAnsi"/>
+        </w:rPr>
+        <w:t>Ransa</w:t>
+      </w:r>
+      <w:proofErr w:type="spellEnd"/>
+      <w:r>
+        <w:rPr>
+          <w:rFonts w:cstheme="minorHAnsi"/>
+        </w:rPr>
+        <w:t xml:space="preserve"> (AS400, SIAGAD, </w:t>
       </w:r>
       <w:proofErr w:type="spellStart"/>
       <w:r>
@@ -3804,10 +3818,10 @@
       <w:bookmarkStart w:id="19" w:name="_Toc486856625"/>
       <w:bookmarkStart w:id="20" w:name="_Toc486856663"/>
       <w:bookmarkStart w:id="21" w:name="_Toc487449246"/>
-      <w:bookmarkStart w:id="22" w:name="_Toc364177724"/>
-      <w:bookmarkStart w:id="23" w:name="_Toc379447569"/>
-      <w:bookmarkStart w:id="24" w:name="_Toc502065156"/>
-      <w:bookmarkEnd w:id="5"/>
+      <w:bookmarkStart w:id="22" w:name="_Toc502065156"/>
+      <w:bookmarkStart w:id="23" w:name="_Toc364177724"/>
+      <w:bookmarkStart w:id="24" w:name="_Toc379447569"/>
+      <w:bookmarkEnd w:id="6"/>
       <w:bookmarkEnd w:id="9"/>
       <w:bookmarkEnd w:id="10"/>
       <w:bookmarkEnd w:id="11"/>
@@ -3821,7 +3835,7 @@
       <w:bookmarkEnd w:id="19"/>
       <w:bookmarkEnd w:id="20"/>
       <w:bookmarkEnd w:id="21"/>
-      <w:bookmarkEnd w:id="24"/>
+      <w:bookmarkEnd w:id="22"/>
     </w:p>
     <w:p>
       <w:pPr>
@@ -3982,8 +3996,8 @@
       <w:bookmarkStart w:id="66" w:name="_Toc486856667"/>
       <w:bookmarkStart w:id="67" w:name="_Toc487449250"/>
       <w:bookmarkStart w:id="68" w:name="_Toc502065160"/>
-      <w:bookmarkEnd w:id="22"/>
       <w:bookmarkEnd w:id="23"/>
+      <w:bookmarkEnd w:id="24"/>
       <w:bookmarkEnd w:id="58"/>
       <w:bookmarkEnd w:id="59"/>
       <w:bookmarkEnd w:id="60"/>
@@ -4136,7 +4150,25 @@
           <w:bCs/>
           <w:color w:val="404040" w:themeColor="text1" w:themeTint="BF"/>
         </w:rPr>
-        <w:t xml:space="preserve">El usuario de Agencias Ransa registra toda la información para el seguimiento de la carga en los sistemas de Ransa (AS400, SIAGAD, </w:t>
+        <w:t xml:space="preserve">El usuario de Agencias Ransa registra toda la información para el seguimiento de la carga en los sistemas de </w:t>
+      </w:r>
+      <w:proofErr w:type="spellStart"/>
+      <w:r>
+        <w:rPr>
+          <w:rFonts w:cstheme="minorHAnsi"/>
+          <w:bCs/>
+          <w:color w:val="404040" w:themeColor="text1" w:themeTint="BF"/>
+        </w:rPr>
+        <w:t>Ransa</w:t>
+      </w:r>
+      <w:proofErr w:type="spellEnd"/>
+      <w:r>
+        <w:rPr>
+          <w:rFonts w:cstheme="minorHAnsi"/>
+          <w:bCs/>
+          <w:color w:val="404040" w:themeColor="text1" w:themeTint="BF"/>
+        </w:rPr>
+        <w:t xml:space="preserve"> (AS400, SIAGAD, </w:t>
       </w:r>
       <w:proofErr w:type="spellStart"/>
       <w:r>
@@ -4633,9 +4665,9 @@
       <w:bookmarkStart w:id="109" w:name="_Toc486856633"/>
       <w:bookmarkStart w:id="110" w:name="_Toc486856671"/>
       <w:bookmarkStart w:id="111" w:name="_Toc487449254"/>
-      <w:bookmarkStart w:id="112" w:name="_Toc364177725"/>
-      <w:bookmarkStart w:id="113" w:name="_Toc379447570"/>
-      <w:bookmarkStart w:id="114" w:name="_Toc502065164"/>
+      <w:bookmarkStart w:id="112" w:name="_Toc502065164"/>
+      <w:bookmarkStart w:id="113" w:name="_Toc364177725"/>
+      <w:bookmarkStart w:id="114" w:name="_Toc379447570"/>
       <w:bookmarkEnd w:id="102"/>
       <w:bookmarkEnd w:id="103"/>
       <w:bookmarkEnd w:id="104"/>
@@ -4646,7 +4678,7 @@
       <w:bookmarkEnd w:id="109"/>
       <w:bookmarkEnd w:id="110"/>
       <w:bookmarkEnd w:id="111"/>
-      <w:bookmarkEnd w:id="114"/>
+      <w:bookmarkEnd w:id="112"/>
     </w:p>
     <w:p>
       <w:pPr>
@@ -4718,8 +4750,8 @@
         </w:rPr>
         <w:t>Requerimientos No Funcionales</w:t>
       </w:r>
-      <w:bookmarkEnd w:id="112"/>
       <w:bookmarkEnd w:id="113"/>
+      <w:bookmarkEnd w:id="114"/>
       <w:bookmarkEnd w:id="126"/>
     </w:p>
     <w:p>
@@ -5199,10 +5231,10 @@
             <v:path o:extrusionok="f" gradientshapeok="t" o:connecttype="rect"/>
             <o:lock v:ext="edit" aspectratio="t"/>
           </v:shapetype>
-          <v:shape id="_x0000_i1025" type="#_x0000_t75" style="width:61.65pt;height:73.75pt" o:ole="">
+          <v:shape id="_x0000_i1025" type="#_x0000_t75" style="width:61.35pt;height:73.9pt" o:ole="">
             <v:imagedata r:id="rId16" o:title=""/>
           </v:shape>
-          <o:OLEObject Type="Embed" ProgID="Visio.Drawing.11" ShapeID="_x0000_i1025" DrawAspect="Content" ObjectID="_1575808117" r:id="rId17"/>
+          <o:OLEObject Type="Embed" ProgID="Visio.Drawing.11" ShapeID="_x0000_i1025" DrawAspect="Content" ObjectID="_1576054757" r:id="rId17"/>
         </w:object>
       </w:r>
     </w:p>
@@ -5269,10 +5301,10 @@
       </w:pPr>
       <w:r>
         <w:object w:dxaOrig="5918" w:dyaOrig="2243" w14:anchorId="70DEEDDD">
-          <v:shape id="_x0000_i1026" type="#_x0000_t75" style="width:296.05pt;height:111.15pt" o:ole="">
+          <v:shape id="_x0000_i1026" type="#_x0000_t75" style="width:296.15pt;height:111.45pt" o:ole="">
             <v:imagedata r:id="rId18" o:title=""/>
           </v:shape>
-          <o:OLEObject Type="Embed" ProgID="Visio.Drawing.11" ShapeID="_x0000_i1026" DrawAspect="Content" ObjectID="_1575808118" r:id="rId19"/>
+          <o:OLEObject Type="Embed" ProgID="Visio.Drawing.11" ShapeID="_x0000_i1026" DrawAspect="Content" ObjectID="_1576054758" r:id="rId19"/>
         </w:object>
       </w:r>
     </w:p>
@@ -8371,6 +8403,9 @@
         </w:rPr>
       </w:pPr>
       <w:r>
+        <w:rPr>
+          <w:noProof/>
+        </w:rPr>
         <w:drawing>
           <wp:inline distT="0" distB="0" distL="0" distR="0" wp14:anchorId="414FA6FA" wp14:editId="0DA60867">
             <wp:extent cx="5612130" cy="4005604"/>
@@ -8569,6 +8604,7 @@
                 <w:color w:val="201A1A"/>
                 <w:sz w:val="24"/>
                 <w:szCs w:val="28"/>
+                <w:highlight w:val="yellow"/>
               </w:rPr>
               <w:t xml:space="preserve">En pantalla </w:t>
             </w:r>
@@ -8579,6 +8615,7 @@
                 <w:color w:val="201A1A"/>
                 <w:sz w:val="24"/>
                 <w:szCs w:val="28"/>
+                <w:highlight w:val="yellow"/>
               </w:rPr>
               <w:t>de inicio de sesión</w:t>
             </w:r>
@@ -8589,6 +8626,7 @@
                 <w:color w:val="201A1A"/>
                 <w:sz w:val="24"/>
                 <w:szCs w:val="28"/>
+                <w:highlight w:val="yellow"/>
               </w:rPr>
               <w:t xml:space="preserve"> quitar Combo de Zona.</w:t>
             </w:r>
@@ -8711,79 +8749,7 @@
                 <w:sz w:val="24"/>
                 <w:szCs w:val="28"/>
               </w:rPr>
-              <w:t>En  \</w:t>
-            </w:r>
-            <w:proofErr w:type="spellStart"/>
-            <w:r>
-              <w:rPr>
-                <w:rFonts w:eastAsiaTheme="majorEastAsia" w:cstheme="majorBidi"/>
-                <w:b/>
-                <w:bCs/>
-                <w:color w:val="201A1A"/>
-                <w:sz w:val="24"/>
-                <w:szCs w:val="28"/>
-              </w:rPr>
-              <w:t>Xstrata</w:t>
-            </w:r>
-            <w:proofErr w:type="spellEnd"/>
-            <w:r>
-              <w:rPr>
-                <w:rFonts w:eastAsiaTheme="majorEastAsia" w:cstheme="majorBidi"/>
-                <w:b/>
-                <w:bCs/>
-                <w:color w:val="201A1A"/>
-                <w:sz w:val="24"/>
-                <w:szCs w:val="28"/>
-              </w:rPr>
-              <w:t>\</w:t>
-            </w:r>
-            <w:proofErr w:type="spellStart"/>
-            <w:r>
-              <w:rPr>
-                <w:rFonts w:eastAsiaTheme="majorEastAsia" w:cstheme="majorBidi"/>
-                <w:b/>
-                <w:bCs/>
-                <w:color w:val="201A1A"/>
-                <w:sz w:val="24"/>
-                <w:szCs w:val="28"/>
-              </w:rPr>
-              <w:t>Emp_Datos</w:t>
-            </w:r>
-            <w:proofErr w:type="spellEnd"/>
-            <w:r>
-              <w:rPr>
-                <w:rFonts w:eastAsiaTheme="majorEastAsia" w:cstheme="majorBidi"/>
-                <w:b/>
-                <w:bCs/>
-                <w:color w:val="201A1A"/>
-                <w:sz w:val="24"/>
-                <w:szCs w:val="28"/>
-              </w:rPr>
-              <w:t>\</w:t>
-            </w:r>
-            <w:proofErr w:type="spellStart"/>
-            <w:r>
-              <w:rPr>
-                <w:rFonts w:eastAsiaTheme="majorEastAsia" w:cstheme="majorBidi"/>
-                <w:b/>
-                <w:bCs/>
-                <w:color w:val="201A1A"/>
-                <w:sz w:val="24"/>
-                <w:szCs w:val="28"/>
-              </w:rPr>
-              <w:t>DOrdenServ.vb</w:t>
-            </w:r>
-            <w:proofErr w:type="spellEnd"/>
-            <w:r>
-              <w:rPr>
-                <w:rFonts w:eastAsiaTheme="majorEastAsia" w:cstheme="majorBidi"/>
-                <w:b/>
-                <w:bCs/>
-                <w:color w:val="201A1A"/>
-                <w:sz w:val="24"/>
-                <w:szCs w:val="28"/>
-              </w:rPr>
-              <w:t xml:space="preserve"> </w:t>
+              <w:t xml:space="preserve">En  \Xstrata\Emp_Datos\DOrdenServ.vb </w:t>
             </w:r>
           </w:p>
           <w:p>
@@ -8794,6 +8760,7 @@
                 <w:color w:val="201A1A"/>
                 <w:sz w:val="24"/>
                 <w:szCs w:val="28"/>
+                <w:highlight w:val="yellow"/>
               </w:rPr>
             </w:pPr>
             <w:r>
@@ -8803,6 +8770,7 @@
                 <w:color w:val="201A1A"/>
                 <w:sz w:val="24"/>
                 <w:szCs w:val="28"/>
+                <w:highlight w:val="yellow"/>
               </w:rPr>
               <w:t xml:space="preserve">Método </w:t>
             </w:r>
@@ -8813,10 +8781,10 @@
                 <w:color w:val="201A1A"/>
                 <w:sz w:val="24"/>
                 <w:szCs w:val="28"/>
+                <w:highlight w:val="yellow"/>
               </w:rPr>
               <w:t>“</w:t>
             </w:r>
-            <w:proofErr w:type="spellStart"/>
             <w:r>
               <w:rPr>
                 <w:rFonts w:eastAsiaTheme="majorEastAsia" w:cstheme="majorBidi"/>
@@ -8824,10 +8792,10 @@
                 <w:color w:val="201A1A"/>
                 <w:sz w:val="24"/>
                 <w:szCs w:val="28"/>
+                <w:highlight w:val="yellow"/>
               </w:rPr>
               <w:t>ValidarTipoUsuarios</w:t>
             </w:r>
-            <w:proofErr w:type="spellEnd"/>
             <w:r>
               <w:rPr>
                 <w:rFonts w:eastAsiaTheme="majorEastAsia" w:cstheme="majorBidi"/>
@@ -8835,6 +8803,7 @@
                 <w:color w:val="201A1A"/>
                 <w:sz w:val="24"/>
                 <w:szCs w:val="28"/>
+                <w:highlight w:val="yellow"/>
               </w:rPr>
               <w:t>”</w:t>
             </w:r>
@@ -8845,36 +8814,37 @@
                 <w:color w:val="201A1A"/>
                 <w:sz w:val="24"/>
                 <w:szCs w:val="28"/>
+                <w:highlight w:val="yellow"/>
               </w:rPr>
               <w:t xml:space="preserve"> modificar el SP </w:t>
-            </w:r>
-          </w:p>
-          <w:p>
-            <w:r>
-              <w:rPr>
-                <w:rFonts w:eastAsiaTheme="majorEastAsia" w:cstheme="majorBidi"/>
-                <w:bCs/>
-                <w:color w:val="201A1A"/>
-                <w:sz w:val="24"/>
-                <w:szCs w:val="28"/>
-              </w:rPr>
-              <w:t xml:space="preserve">De:  </w:t>
-            </w:r>
-            <w:r>
-              <w:t>DESCASA.ING_VALIDA_DATOS_USUARIO_TIPO</w:t>
             </w:r>
           </w:p>
           <w:p>
             <w:pPr>
               <w:rPr>
+                <w:highlight w:val="yellow"/>
+              </w:rPr>
+            </w:pPr>
+            <w:r>
+              <w:rPr>
                 <w:rFonts w:eastAsiaTheme="majorEastAsia" w:cstheme="majorBidi"/>
                 <w:bCs/>
                 <w:color w:val="201A1A"/>
                 <w:sz w:val="24"/>
                 <w:szCs w:val="28"/>
-              </w:rPr>
-            </w:pPr>
-            <w:r>
+                <w:highlight w:val="yellow"/>
+              </w:rPr>
+              <w:t xml:space="preserve">De:  </w:t>
+            </w:r>
+            <w:r>
+              <w:rPr>
+                <w:highlight w:val="yellow"/>
+              </w:rPr>
+              <w:t>DESCASA.ING_VALIDA_DATOS_USUARIO_TIPO</w:t>
+            </w:r>
+          </w:p>
+          <w:p>
+            <w:pPr>
               <w:rPr>
                 <w:rFonts w:eastAsiaTheme="majorEastAsia" w:cstheme="majorBidi"/>
                 <w:bCs/>
@@ -8882,8 +8852,7 @@
                 <w:sz w:val="24"/>
                 <w:szCs w:val="28"/>
               </w:rPr>
-              <w:t>A:</w:t>
-            </w:r>
+            </w:pPr>
             <w:r>
               <w:rPr>
                 <w:rFonts w:eastAsiaTheme="majorEastAsia" w:cstheme="majorBidi"/>
@@ -8891,10 +8860,25 @@
                 <w:color w:val="201A1A"/>
                 <w:sz w:val="24"/>
                 <w:szCs w:val="28"/>
+                <w:highlight w:val="yellow"/>
+              </w:rPr>
+              <w:t>A:</w:t>
+            </w:r>
+            <w:r>
+              <w:rPr>
+                <w:rFonts w:eastAsiaTheme="majorEastAsia" w:cstheme="majorBidi"/>
+                <w:bCs/>
+                <w:color w:val="201A1A"/>
+                <w:sz w:val="24"/>
+                <w:szCs w:val="28"/>
+                <w:highlight w:val="yellow"/>
               </w:rPr>
               <w:t xml:space="preserve"> </w:t>
             </w:r>
             <w:r>
+              <w:rPr>
+                <w:highlight w:val="yellow"/>
+              </w:rPr>
               <w:t>DC@RNSLIB.SP_AGRANSA_WEB_SEGUI_ORD_VALIDA_DATOS_USUARIO_TIPO</w:t>
             </w:r>
           </w:p>
@@ -9041,6 +9025,7 @@
                 <w:color w:val="201A1A"/>
                 <w:sz w:val="24"/>
                 <w:szCs w:val="28"/>
+                <w:highlight w:val="yellow"/>
               </w:rPr>
             </w:pPr>
             <w:r>
@@ -9051,70 +9036,10 @@
                 <w:color w:val="201A1A"/>
                 <w:sz w:val="24"/>
                 <w:szCs w:val="28"/>
-              </w:rPr>
-              <w:t>En \</w:t>
-            </w:r>
-            <w:proofErr w:type="spellStart"/>
-            <w:r>
-              <w:rPr>
-                <w:rFonts w:eastAsiaTheme="majorEastAsia" w:cstheme="majorBidi"/>
-                <w:b/>
-                <w:bCs/>
-                <w:color w:val="201A1A"/>
-                <w:sz w:val="24"/>
-                <w:szCs w:val="28"/>
-              </w:rPr>
-              <w:t>Xstrata</w:t>
-            </w:r>
-            <w:proofErr w:type="spellEnd"/>
-            <w:r>
-              <w:rPr>
-                <w:rFonts w:eastAsiaTheme="majorEastAsia" w:cstheme="majorBidi"/>
-                <w:b/>
-                <w:bCs/>
-                <w:color w:val="201A1A"/>
-                <w:sz w:val="24"/>
-                <w:szCs w:val="28"/>
-              </w:rPr>
-              <w:t>\</w:t>
-            </w:r>
-            <w:proofErr w:type="spellStart"/>
-            <w:r>
-              <w:rPr>
-                <w:rFonts w:eastAsiaTheme="majorEastAsia" w:cstheme="majorBidi"/>
-                <w:b/>
-                <w:bCs/>
-                <w:color w:val="201A1A"/>
-                <w:sz w:val="24"/>
-                <w:szCs w:val="28"/>
-              </w:rPr>
-              <w:t>Emp_Datos</w:t>
-            </w:r>
-            <w:proofErr w:type="spellEnd"/>
-            <w:r>
-              <w:rPr>
-                <w:rFonts w:eastAsiaTheme="majorEastAsia" w:cstheme="majorBidi"/>
-                <w:b/>
-                <w:bCs/>
-                <w:color w:val="201A1A"/>
-                <w:sz w:val="24"/>
-                <w:szCs w:val="28"/>
-              </w:rPr>
-              <w:t>\</w:t>
-            </w:r>
-            <w:proofErr w:type="spellStart"/>
-            <w:r>
-              <w:rPr>
-                <w:rFonts w:eastAsiaTheme="majorEastAsia" w:cstheme="majorBidi"/>
-                <w:b/>
-                <w:bCs/>
-                <w:color w:val="201A1A"/>
-                <w:sz w:val="24"/>
-                <w:szCs w:val="28"/>
-              </w:rPr>
-              <w:t>DOrdenServ.vb</w:t>
-            </w:r>
-            <w:proofErr w:type="spellEnd"/>
+                <w:highlight w:val="yellow"/>
+              </w:rPr>
+              <w:t>En \Xstrata\Emp_Datos\DOrdenServ.vb</w:t>
+            </w:r>
           </w:p>
           <w:p>
             <w:pPr>
@@ -9124,6 +9049,7 @@
                 <w:color w:val="201A1A"/>
                 <w:sz w:val="24"/>
                 <w:szCs w:val="28"/>
+                <w:highlight w:val="yellow"/>
               </w:rPr>
             </w:pPr>
             <w:r>
@@ -9133,6 +9059,7 @@
                 <w:color w:val="201A1A"/>
                 <w:sz w:val="24"/>
                 <w:szCs w:val="28"/>
+                <w:highlight w:val="yellow"/>
               </w:rPr>
               <w:t xml:space="preserve">Método </w:t>
             </w:r>
@@ -9143,10 +9070,10 @@
                 <w:color w:val="201A1A"/>
                 <w:sz w:val="24"/>
                 <w:szCs w:val="28"/>
+                <w:highlight w:val="yellow"/>
               </w:rPr>
               <w:t>“</w:t>
             </w:r>
-            <w:proofErr w:type="spellStart"/>
             <w:r>
               <w:rPr>
                 <w:rFonts w:eastAsiaTheme="majorEastAsia" w:cstheme="majorBidi"/>
@@ -9154,11 +9081,10 @@
                 <w:color w:val="201A1A"/>
                 <w:sz w:val="24"/>
                 <w:szCs w:val="28"/>
+                <w:highlight w:val="yellow"/>
               </w:rPr>
               <w:t>Usuario_Numeros_Zona</w:t>
             </w:r>
-            <w:proofErr w:type="spellEnd"/>
-            <w:proofErr w:type="gramStart"/>
             <w:r>
               <w:rPr>
                 <w:rFonts w:eastAsiaTheme="majorEastAsia" w:cstheme="majorBidi"/>
@@ -9166,10 +9092,10 @@
                 <w:color w:val="201A1A"/>
                 <w:sz w:val="24"/>
                 <w:szCs w:val="28"/>
-              </w:rPr>
-              <w:t>” .</w:t>
-            </w:r>
-            <w:proofErr w:type="gramEnd"/>
+                <w:highlight w:val="yellow"/>
+              </w:rPr>
+              <w:t xml:space="preserve">” . </w:t>
+            </w:r>
             <w:r>
               <w:rPr>
                 <w:rFonts w:eastAsiaTheme="majorEastAsia" w:cstheme="majorBidi"/>
@@ -9177,16 +9103,7 @@
                 <w:color w:val="201A1A"/>
                 <w:sz w:val="24"/>
                 <w:szCs w:val="28"/>
-              </w:rPr>
-              <w:t xml:space="preserve"> </w:t>
-            </w:r>
-            <w:r>
-              <w:rPr>
-                <w:rFonts w:eastAsiaTheme="majorEastAsia" w:cstheme="majorBidi"/>
-                <w:bCs/>
-                <w:color w:val="201A1A"/>
-                <w:sz w:val="24"/>
-                <w:szCs w:val="28"/>
+                <w:highlight w:val="yellow"/>
               </w:rPr>
               <w:t>Reemplazar SP</w:t>
             </w:r>
@@ -9199,6 +9116,7 @@
                 <w:color w:val="201A1A"/>
                 <w:sz w:val="24"/>
                 <w:szCs w:val="28"/>
+                <w:highlight w:val="yellow"/>
               </w:rPr>
             </w:pPr>
             <w:r>
@@ -9208,18 +9126,9 @@
                 <w:color w:val="201A1A"/>
                 <w:sz w:val="24"/>
                 <w:szCs w:val="28"/>
-              </w:rPr>
-              <w:t xml:space="preserve">De: </w:t>
-            </w:r>
-            <w:r>
-              <w:rPr>
-                <w:rFonts w:eastAsiaTheme="majorEastAsia" w:cstheme="majorBidi"/>
-                <w:bCs/>
-                <w:color w:val="201A1A"/>
-                <w:sz w:val="24"/>
-                <w:szCs w:val="28"/>
-              </w:rPr>
-              <w:t>DESCASA.SP_SOLSEGORD_IMP_CANT_USUARIOXZONA</w:t>
+                <w:highlight w:val="yellow"/>
+              </w:rPr>
+              <w:t>De: DESCASA.SP_SOLSEGORD_IMP_CANT_USUARIOXZONA</w:t>
             </w:r>
           </w:p>
           <w:p>
@@ -9239,6 +9148,7 @@
                 <w:color w:val="201A1A"/>
                 <w:sz w:val="24"/>
                 <w:szCs w:val="28"/>
+                <w:highlight w:val="yellow"/>
               </w:rPr>
               <w:t xml:space="preserve">A: </w:t>
             </w:r>
@@ -9249,6 +9159,7 @@
                 <w:color w:val="201A1A"/>
                 <w:sz w:val="24"/>
                 <w:szCs w:val="28"/>
+                <w:highlight w:val="yellow"/>
               </w:rPr>
               <w:t>DC@RNSLIB.SP_AGRANSA_WEB_SEGUI_ORD_USUARIOXZONA</w:t>
             </w:r>
@@ -9362,6 +9273,7 @@
                 <w:color w:val="201A1A"/>
                 <w:sz w:val="28"/>
                 <w:szCs w:val="28"/>
+                <w:highlight w:val="yellow"/>
               </w:rPr>
             </w:pPr>
             <w:r>
@@ -9372,6 +9284,7 @@
                 <w:color w:val="201A1A"/>
                 <w:sz w:val="28"/>
                 <w:szCs w:val="28"/>
+                <w:highlight w:val="yellow"/>
               </w:rPr>
               <w:t>Validar Accesos</w:t>
             </w:r>
@@ -9384,6 +9297,7 @@
                 <w:color w:val="201A1A"/>
                 <w:sz w:val="24"/>
                 <w:szCs w:val="28"/>
+                <w:highlight w:val="yellow"/>
               </w:rPr>
             </w:pPr>
             <w:r>
@@ -9393,75 +9307,10 @@
                 <w:color w:val="201A1A"/>
                 <w:sz w:val="24"/>
                 <w:szCs w:val="28"/>
-              </w:rPr>
-              <w:t xml:space="preserve">En </w:t>
-            </w:r>
-            <w:r>
-              <w:rPr>
-                <w:rFonts w:eastAsiaTheme="majorEastAsia" w:cstheme="majorBidi"/>
-                <w:bCs/>
-                <w:color w:val="201A1A"/>
-                <w:sz w:val="24"/>
-                <w:szCs w:val="28"/>
-              </w:rPr>
-              <w:t>\</w:t>
-            </w:r>
-            <w:proofErr w:type="spellStart"/>
-            <w:r>
-              <w:rPr>
-                <w:rFonts w:eastAsiaTheme="majorEastAsia" w:cstheme="majorBidi"/>
-                <w:bCs/>
-                <w:color w:val="201A1A"/>
-                <w:sz w:val="24"/>
-                <w:szCs w:val="28"/>
-              </w:rPr>
-              <w:t>Xstrata</w:t>
-            </w:r>
-            <w:proofErr w:type="spellEnd"/>
-            <w:r>
-              <w:rPr>
-                <w:rFonts w:eastAsiaTheme="majorEastAsia" w:cstheme="majorBidi"/>
-                <w:bCs/>
-                <w:color w:val="201A1A"/>
-                <w:sz w:val="24"/>
-                <w:szCs w:val="28"/>
-              </w:rPr>
-              <w:t>\</w:t>
-            </w:r>
-            <w:proofErr w:type="spellStart"/>
-            <w:r>
-              <w:rPr>
-                <w:rFonts w:eastAsiaTheme="majorEastAsia" w:cstheme="majorBidi"/>
-                <w:bCs/>
-                <w:color w:val="201A1A"/>
-                <w:sz w:val="24"/>
-                <w:szCs w:val="28"/>
-              </w:rPr>
-              <w:t>Emp_Datos</w:t>
-            </w:r>
-            <w:proofErr w:type="spellEnd"/>
-            <w:r>
-              <w:rPr>
-                <w:rFonts w:eastAsiaTheme="majorEastAsia" w:cstheme="majorBidi"/>
-                <w:bCs/>
-                <w:color w:val="201A1A"/>
-                <w:sz w:val="24"/>
-                <w:szCs w:val="28"/>
-              </w:rPr>
-              <w:t>\</w:t>
-            </w:r>
-            <w:proofErr w:type="spellStart"/>
-            <w:r>
-              <w:rPr>
-                <w:rFonts w:eastAsiaTheme="majorEastAsia" w:cstheme="majorBidi"/>
-                <w:bCs/>
-                <w:color w:val="201A1A"/>
-                <w:sz w:val="24"/>
-                <w:szCs w:val="28"/>
-              </w:rPr>
-              <w:t>DXstrata.vb</w:t>
-            </w:r>
-            <w:proofErr w:type="spellEnd"/>
+                <w:highlight w:val="yellow"/>
+              </w:rPr>
+              <w:t>En \Xstrata\Emp_Datos\DXstrata.vb</w:t>
+            </w:r>
           </w:p>
           <w:p>
             <w:pPr>
@@ -9471,6 +9320,7 @@
                 <w:color w:val="201A1A"/>
                 <w:sz w:val="24"/>
                 <w:szCs w:val="28"/>
+                <w:highlight w:val="yellow"/>
               </w:rPr>
             </w:pPr>
             <w:r>
@@ -9480,30 +9330,9 @@
                 <w:color w:val="201A1A"/>
                 <w:sz w:val="24"/>
                 <w:szCs w:val="28"/>
-              </w:rPr>
-              <w:t>Método “</w:t>
-            </w:r>
-            <w:proofErr w:type="spellStart"/>
-            <w:r>
-              <w:rPr>
-                <w:rFonts w:eastAsiaTheme="majorEastAsia" w:cstheme="majorBidi"/>
-                <w:bCs/>
-                <w:color w:val="201A1A"/>
-                <w:sz w:val="24"/>
-                <w:szCs w:val="28"/>
-              </w:rPr>
-              <w:t>ValidaAccesos</w:t>
-            </w:r>
-            <w:proofErr w:type="spellEnd"/>
-            <w:r>
-              <w:rPr>
-                <w:rFonts w:eastAsiaTheme="majorEastAsia" w:cstheme="majorBidi"/>
-                <w:bCs/>
-                <w:color w:val="201A1A"/>
-                <w:sz w:val="24"/>
-                <w:szCs w:val="28"/>
-              </w:rPr>
-              <w:t>” modificar el SP</w:t>
+                <w:highlight w:val="yellow"/>
+              </w:rPr>
+              <w:t>Método “ValidaAccesos” modificar el SP</w:t>
             </w:r>
           </w:p>
           <w:p>
@@ -9514,6 +9343,7 @@
                 <w:color w:val="201A1A"/>
                 <w:sz w:val="24"/>
                 <w:szCs w:val="28"/>
+                <w:highlight w:val="yellow"/>
               </w:rPr>
             </w:pPr>
             <w:r>
@@ -9523,18 +9353,9 @@
                 <w:color w:val="201A1A"/>
                 <w:sz w:val="24"/>
                 <w:szCs w:val="28"/>
-              </w:rPr>
-              <w:t xml:space="preserve">De: </w:t>
-            </w:r>
-            <w:r>
-              <w:rPr>
-                <w:rFonts w:eastAsiaTheme="majorEastAsia" w:cstheme="majorBidi"/>
-                <w:bCs/>
-                <w:color w:val="201A1A"/>
-                <w:sz w:val="24"/>
-                <w:szCs w:val="28"/>
-              </w:rPr>
-              <w:t>DC@RNSLIB.SP_VALIDAR_ACCESOS</w:t>
+                <w:highlight w:val="yellow"/>
+              </w:rPr>
+              <w:t>De: DC@RNSLIB.SP_VALIDAR_ACCESOS</w:t>
             </w:r>
           </w:p>
           <w:p>
@@ -9554,18 +9375,9 @@
                 <w:color w:val="201A1A"/>
                 <w:sz w:val="24"/>
                 <w:szCs w:val="28"/>
-              </w:rPr>
-              <w:t xml:space="preserve">A: </w:t>
-            </w:r>
-            <w:r>
-              <w:rPr>
-                <w:rFonts w:eastAsiaTheme="majorEastAsia" w:cstheme="majorBidi"/>
-                <w:bCs/>
-                <w:color w:val="201A1A"/>
-                <w:sz w:val="24"/>
-                <w:szCs w:val="28"/>
-              </w:rPr>
-              <w:t>DC@RNSLIB.SP_AGRANSA_WEB_SEGUI_ORD_VALIDAR_ACCESOS</w:t>
+                <w:highlight w:val="yellow"/>
+              </w:rPr>
+              <w:t>A: DC@RNSLIB.SP_AGRANSA_WEB_SEGUI_ORD_VALIDAR_ACCESOS</w:t>
             </w:r>
           </w:p>
         </w:tc>
@@ -9675,6 +9487,7 @@
                 <w:color w:val="201A1A"/>
                 <w:sz w:val="24"/>
                 <w:szCs w:val="28"/>
+                <w:highlight w:val="yellow"/>
               </w:rPr>
             </w:pPr>
             <w:r>
@@ -9684,75 +9497,10 @@
                 <w:color w:val="201A1A"/>
                 <w:sz w:val="24"/>
                 <w:szCs w:val="28"/>
-              </w:rPr>
-              <w:t xml:space="preserve">En </w:t>
-            </w:r>
-            <w:r>
-              <w:rPr>
-                <w:rFonts w:eastAsiaTheme="majorEastAsia" w:cstheme="majorBidi"/>
-                <w:bCs/>
-                <w:color w:val="201A1A"/>
-                <w:sz w:val="24"/>
-                <w:szCs w:val="28"/>
-              </w:rPr>
-              <w:t>\</w:t>
-            </w:r>
-            <w:proofErr w:type="spellStart"/>
-            <w:r>
-              <w:rPr>
-                <w:rFonts w:eastAsiaTheme="majorEastAsia" w:cstheme="majorBidi"/>
-                <w:bCs/>
-                <w:color w:val="201A1A"/>
-                <w:sz w:val="24"/>
-                <w:szCs w:val="28"/>
-              </w:rPr>
-              <w:t>Xstrata</w:t>
-            </w:r>
-            <w:proofErr w:type="spellEnd"/>
-            <w:r>
-              <w:rPr>
-                <w:rFonts w:eastAsiaTheme="majorEastAsia" w:cstheme="majorBidi"/>
-                <w:bCs/>
-                <w:color w:val="201A1A"/>
-                <w:sz w:val="24"/>
-                <w:szCs w:val="28"/>
-              </w:rPr>
-              <w:t>\</w:t>
-            </w:r>
-            <w:proofErr w:type="spellStart"/>
-            <w:r>
-              <w:rPr>
-                <w:rFonts w:eastAsiaTheme="majorEastAsia" w:cstheme="majorBidi"/>
-                <w:bCs/>
-                <w:color w:val="201A1A"/>
-                <w:sz w:val="24"/>
-                <w:szCs w:val="28"/>
-              </w:rPr>
-              <w:t>Emp_Presentacion</w:t>
-            </w:r>
-            <w:proofErr w:type="spellEnd"/>
-            <w:r>
-              <w:rPr>
-                <w:rFonts w:eastAsiaTheme="majorEastAsia" w:cstheme="majorBidi"/>
-                <w:bCs/>
-                <w:color w:val="201A1A"/>
-                <w:sz w:val="24"/>
-                <w:szCs w:val="28"/>
-              </w:rPr>
-              <w:t>\</w:t>
-            </w:r>
-            <w:proofErr w:type="spellStart"/>
-            <w:r>
-              <w:rPr>
-                <w:rFonts w:eastAsiaTheme="majorEastAsia" w:cstheme="majorBidi"/>
-                <w:bCs/>
-                <w:color w:val="201A1A"/>
-                <w:sz w:val="24"/>
-                <w:szCs w:val="28"/>
-              </w:rPr>
-              <w:t>FrmXstrata.aspx.vb</w:t>
-            </w:r>
-            <w:proofErr w:type="spellEnd"/>
+                <w:highlight w:val="yellow"/>
+              </w:rPr>
+              <w:t>En \Xstrata\Emp_Presentacion\FrmXstrata.aspx.vb</w:t>
+            </w:r>
           </w:p>
           <w:p>
             <w:pPr>
@@ -9771,6 +9519,7 @@
                 <w:color w:val="201A1A"/>
                 <w:sz w:val="24"/>
                 <w:szCs w:val="28"/>
+                <w:highlight w:val="yellow"/>
               </w:rPr>
               <w:t>Modificar nombre de Menú: de --&gt; XTRATA   por: “Ordenes de Servicio(Nuevo)”</w:t>
             </w:r>
@@ -9792,6 +9541,7 @@
                 <w:color w:val="201A1A"/>
                 <w:sz w:val="24"/>
                 <w:szCs w:val="28"/>
+                <w:highlight w:val="yellow"/>
               </w:rPr>
               <w:t>Agregar dos combos (Zonas y Clientes relacionados a usuario de inicio de sesión)</w:t>
             </w:r>
@@ -9882,6 +9632,7 @@
                 <w:color w:val="201A1A"/>
                 <w:sz w:val="24"/>
                 <w:szCs w:val="28"/>
+                <w:highlight w:val="yellow"/>
               </w:rPr>
               <w:t xml:space="preserve">En el evento Load de dicho formulario se deben llenar los combos de </w:t>
             </w:r>
@@ -9892,6 +9643,7 @@
                 <w:color w:val="201A1A"/>
                 <w:sz w:val="24"/>
                 <w:szCs w:val="28"/>
+                <w:highlight w:val="yellow"/>
               </w:rPr>
               <w:t xml:space="preserve">Zonas y </w:t>
             </w:r>
@@ -9902,6 +9654,7 @@
                 <w:color w:val="201A1A"/>
                 <w:sz w:val="24"/>
                 <w:szCs w:val="28"/>
+                <w:highlight w:val="yellow"/>
               </w:rPr>
               <w:t>Cliente</w:t>
             </w:r>
@@ -9912,6 +9665,7 @@
                 <w:color w:val="201A1A"/>
                 <w:sz w:val="24"/>
                 <w:szCs w:val="28"/>
+                <w:highlight w:val="yellow"/>
               </w:rPr>
               <w:t>s relacionados</w:t>
             </w:r>
@@ -9922,6 +9676,7 @@
                 <w:color w:val="201A1A"/>
                 <w:sz w:val="24"/>
                 <w:szCs w:val="28"/>
+                <w:highlight w:val="yellow"/>
               </w:rPr>
               <w:t xml:space="preserve"> al usuario de inicio de sesión</w:t>
             </w:r>
@@ -9932,6 +9687,7 @@
                 <w:color w:val="201A1A"/>
                 <w:sz w:val="24"/>
                 <w:szCs w:val="28"/>
+                <w:highlight w:val="yellow"/>
               </w:rPr>
               <w:t>.</w:t>
             </w:r>
@@ -9960,6 +9716,7 @@
                 <w:color w:val="201A1A"/>
                 <w:sz w:val="24"/>
                 <w:szCs w:val="28"/>
+                <w:highlight w:val="yellow"/>
               </w:rPr>
             </w:pPr>
             <w:r>
@@ -9969,10 +9726,10 @@
                 <w:color w:val="201A1A"/>
                 <w:sz w:val="24"/>
                 <w:szCs w:val="28"/>
-              </w:rPr>
-              <w:t xml:space="preserve">Para listar las zonas por usuario </w:t>
-            </w:r>
-            <w:proofErr w:type="spellStart"/>
+                <w:highlight w:val="yellow"/>
+              </w:rPr>
+              <w:t>Para listar las zonas por usuario logueado ejecutamos el SP: DC@RNSLIB.SP_AGRANSA_WEB_SEGUI_ORD_ZONAS_USUARIO</w:t>
+            </w:r>
             <w:r>
               <w:rPr>
                 <w:rFonts w:eastAsiaTheme="majorEastAsia" w:cstheme="majorBidi"/>
@@ -9980,10 +9737,10 @@
                 <w:color w:val="201A1A"/>
                 <w:sz w:val="24"/>
                 <w:szCs w:val="28"/>
-              </w:rPr>
-              <w:t>logueado</w:t>
-            </w:r>
-            <w:proofErr w:type="spellEnd"/>
+                <w:highlight w:val="yellow"/>
+              </w:rPr>
+              <w:t xml:space="preserve"> (IN IN_USUARIO </w:t>
+            </w:r>
             <w:r>
               <w:rPr>
                 <w:rFonts w:eastAsiaTheme="majorEastAsia" w:cstheme="majorBidi"/>
@@ -9991,26 +9748,7 @@
                 <w:color w:val="201A1A"/>
                 <w:sz w:val="24"/>
                 <w:szCs w:val="28"/>
-              </w:rPr>
-              <w:t xml:space="preserve"> ejecutamos el SP: DC@RNSLIB.SP_AGRANSA_WEB_SEGUI_ORD_ZONAS_USUARIO</w:t>
-            </w:r>
-            <w:r>
-              <w:rPr>
-                <w:rFonts w:eastAsiaTheme="majorEastAsia" w:cstheme="majorBidi"/>
-                <w:bCs/>
-                <w:color w:val="201A1A"/>
-                <w:sz w:val="24"/>
-                <w:szCs w:val="28"/>
-              </w:rPr>
-              <w:t xml:space="preserve"> (IN IN_USUARIO </w:t>
-            </w:r>
-            <w:r>
-              <w:rPr>
-                <w:rFonts w:eastAsiaTheme="majorEastAsia" w:cstheme="majorBidi"/>
-                <w:bCs/>
-                <w:color w:val="201A1A"/>
-                <w:sz w:val="24"/>
-                <w:szCs w:val="28"/>
+                <w:highlight w:val="yellow"/>
               </w:rPr>
               <w:lastRenderedPageBreak/>
               <w:t>VARCHAR(10)</w:t>
@@ -10029,6 +9767,7 @@
                 <w:color w:val="201A1A"/>
                 <w:sz w:val="24"/>
                 <w:szCs w:val="28"/>
+                <w:highlight w:val="yellow"/>
               </w:rPr>
             </w:pPr>
             <w:r>
@@ -10038,30 +9777,9 @@
                 <w:color w:val="201A1A"/>
                 <w:sz w:val="24"/>
                 <w:szCs w:val="28"/>
-              </w:rPr>
-              <w:t xml:space="preserve">Para listar los clientes por usuario </w:t>
-            </w:r>
-            <w:proofErr w:type="spellStart"/>
-            <w:r>
-              <w:rPr>
-                <w:rFonts w:eastAsiaTheme="majorEastAsia" w:cstheme="majorBidi"/>
-                <w:bCs/>
-                <w:color w:val="201A1A"/>
-                <w:sz w:val="24"/>
-                <w:szCs w:val="28"/>
-              </w:rPr>
-              <w:t>logueado</w:t>
-            </w:r>
-            <w:proofErr w:type="spellEnd"/>
-            <w:r>
-              <w:rPr>
-                <w:rFonts w:eastAsiaTheme="majorEastAsia" w:cstheme="majorBidi"/>
-                <w:bCs/>
-                <w:color w:val="201A1A"/>
-                <w:sz w:val="24"/>
-                <w:szCs w:val="28"/>
-              </w:rPr>
-              <w:t xml:space="preserve"> se ejecuta el SP: DC@RNSLIB.SP_AGRANSA_WEB_SEGUI_ORD_CLIENTES_USUARIO (</w:t>
+                <w:highlight w:val="yellow"/>
+              </w:rPr>
+              <w:t>Para listar los clientes por usuario logueado se ejecuta el SP: DC@RNSLIB.SP_AGRANSA_WEB_SEGUI_ORD_CLIENTES_USUARIO (</w:t>
             </w:r>
           </w:p>
           <w:p>
@@ -10081,6 +9799,7 @@
                 <w:color w:val="201A1A"/>
                 <w:sz w:val="24"/>
                 <w:szCs w:val="28"/>
+                <w:highlight w:val="yellow"/>
               </w:rPr>
               <w:t xml:space="preserve">       </w:t>
             </w:r>
@@ -10091,6 +9810,7 @@
                 <w:color w:val="201A1A"/>
                 <w:sz w:val="24"/>
                 <w:szCs w:val="28"/>
+                <w:highlight w:val="yellow"/>
               </w:rPr>
               <w:t xml:space="preserve">     </w:t>
             </w:r>
@@ -10101,6 +9821,7 @@
                 <w:color w:val="201A1A"/>
                 <w:sz w:val="24"/>
                 <w:szCs w:val="28"/>
+                <w:highlight w:val="yellow"/>
               </w:rPr>
               <w:t xml:space="preserve"> IN IN_USUARIO VARCHAR(10)</w:t>
             </w:r>
@@ -10194,6 +9915,7 @@
                 <w:b/>
                 <w:bCs/>
                 <w:color w:val="404040" w:themeColor="text1" w:themeTint="BF"/>
+                <w:highlight w:val="yellow"/>
               </w:rPr>
               <w:t>Se ocultará el botón “Consumir Nuevo” que es una integración con la empresa MIQ</w:t>
             </w:r>
@@ -10203,6 +9925,7 @@
                 <w:b/>
                 <w:bCs/>
                 <w:color w:val="404040" w:themeColor="text1" w:themeTint="BF"/>
+                <w:highlight w:val="yellow"/>
               </w:rPr>
               <w:t>;</w:t>
             </w:r>
@@ -10212,6 +9935,7 @@
                 <w:b/>
                 <w:bCs/>
                 <w:color w:val="404040" w:themeColor="text1" w:themeTint="BF"/>
+                <w:highlight w:val="yellow"/>
               </w:rPr>
               <w:t xml:space="preserve"> actualmente ya no se utiliza.</w:t>
             </w:r>
@@ -10313,6 +10037,7 @@
                 <w:color w:val="201A1A"/>
                 <w:sz w:val="24"/>
                 <w:szCs w:val="28"/>
+                <w:highlight w:val="yellow"/>
               </w:rPr>
               <w:t>Así mismo, c</w:t>
             </w:r>
@@ -10323,6 +10048,7 @@
                 <w:color w:val="201A1A"/>
                 <w:sz w:val="24"/>
                 <w:szCs w:val="28"/>
+                <w:highlight w:val="yellow"/>
               </w:rPr>
               <w:t>omentar método “Consumir”:</w:t>
             </w:r>
@@ -10429,6 +10155,7 @@
                 <w:color w:val="201A1A"/>
                 <w:sz w:val="24"/>
                 <w:szCs w:val="28"/>
+                <w:highlight w:val="yellow"/>
               </w:rPr>
             </w:pPr>
             <w:r>
@@ -10439,10 +10166,21 @@
                 <w:color w:val="201A1A"/>
                 <w:sz w:val="24"/>
                 <w:szCs w:val="28"/>
-              </w:rPr>
-              <w:t>En \</w:t>
-            </w:r>
-            <w:proofErr w:type="spellStart"/>
+                <w:highlight w:val="yellow"/>
+              </w:rPr>
+              <w:t>En \Xstrata\Emp_Presentacion\FrmXstrata.aspx.vb</w:t>
+            </w:r>
+          </w:p>
+          <w:p>
+            <w:pPr>
+              <w:rPr>
+                <w:rFonts w:eastAsiaTheme="majorEastAsia" w:cstheme="majorBidi"/>
+                <w:bCs/>
+                <w:color w:val="201A1A"/>
+                <w:sz w:val="24"/>
+                <w:szCs w:val="28"/>
+              </w:rPr>
+            </w:pPr>
             <w:r>
               <w:rPr>
                 <w:rFonts w:eastAsiaTheme="majorEastAsia" w:cstheme="majorBidi"/>
@@ -10451,10 +10189,10 @@
                 <w:color w:val="201A1A"/>
                 <w:sz w:val="24"/>
                 <w:szCs w:val="28"/>
-              </w:rPr>
-              <w:t>Xstrata</w:t>
-            </w:r>
-            <w:proofErr w:type="spellEnd"/>
+                <w:highlight w:val="yellow"/>
+              </w:rPr>
+              <w:t>Quitar variables HARDCODE de código de cliente</w:t>
+            </w:r>
             <w:r>
               <w:rPr>
                 <w:rFonts w:eastAsiaTheme="majorEastAsia" w:cstheme="majorBidi"/>
@@ -10463,102 +10201,9 @@
                 <w:color w:val="201A1A"/>
                 <w:sz w:val="24"/>
                 <w:szCs w:val="28"/>
-              </w:rPr>
-              <w:t>\</w:t>
-            </w:r>
-            <w:proofErr w:type="spellStart"/>
-            <w:r>
-              <w:rPr>
-                <w:rFonts w:eastAsiaTheme="majorEastAsia" w:cstheme="majorBidi"/>
-                <w:b/>
-                <w:bCs/>
-                <w:color w:val="201A1A"/>
-                <w:sz w:val="24"/>
-                <w:szCs w:val="28"/>
-              </w:rPr>
-              <w:t>Emp_Presentacion</w:t>
-            </w:r>
-            <w:proofErr w:type="spellEnd"/>
-            <w:r>
-              <w:rPr>
-                <w:rFonts w:eastAsiaTheme="majorEastAsia" w:cstheme="majorBidi"/>
-                <w:b/>
-                <w:bCs/>
-                <w:color w:val="201A1A"/>
-                <w:sz w:val="24"/>
-                <w:szCs w:val="28"/>
-              </w:rPr>
-              <w:t>\</w:t>
-            </w:r>
-            <w:proofErr w:type="spellStart"/>
-            <w:r>
-              <w:rPr>
-                <w:rFonts w:eastAsiaTheme="majorEastAsia" w:cstheme="majorBidi"/>
-                <w:b/>
-                <w:bCs/>
-                <w:color w:val="201A1A"/>
-                <w:sz w:val="24"/>
-                <w:szCs w:val="28"/>
-              </w:rPr>
-              <w:t>FrmXstrata.aspx.vb</w:t>
-            </w:r>
-            <w:proofErr w:type="spellEnd"/>
-          </w:p>
-          <w:p>
-            <w:pPr>
-              <w:rPr>
-                <w:rFonts w:eastAsiaTheme="majorEastAsia" w:cstheme="majorBidi"/>
-                <w:bCs/>
-                <w:color w:val="201A1A"/>
-                <w:sz w:val="24"/>
-                <w:szCs w:val="28"/>
-              </w:rPr>
-            </w:pPr>
-            <w:r>
-              <w:rPr>
-                <w:rFonts w:eastAsiaTheme="majorEastAsia" w:cstheme="majorBidi"/>
-                <w:b/>
-                <w:bCs/>
-                <w:color w:val="201A1A"/>
-                <w:sz w:val="24"/>
-                <w:szCs w:val="28"/>
-              </w:rPr>
-              <w:t>Quitar variables HARDCODE de código de cliente</w:t>
-            </w:r>
-            <w:r>
-              <w:rPr>
-                <w:rFonts w:eastAsiaTheme="majorEastAsia" w:cstheme="majorBidi"/>
-                <w:b/>
-                <w:bCs/>
-                <w:color w:val="201A1A"/>
-                <w:sz w:val="24"/>
-                <w:szCs w:val="28"/>
-              </w:rPr>
-              <w:t xml:space="preserve"> y utilizar los valores de los nuevos </w:t>
-            </w:r>
-            <w:proofErr w:type="gramStart"/>
-            <w:r>
-              <w:rPr>
-                <w:rFonts w:eastAsiaTheme="majorEastAsia" w:cstheme="majorBidi"/>
-                <w:b/>
-                <w:bCs/>
-                <w:color w:val="201A1A"/>
-                <w:sz w:val="24"/>
-                <w:szCs w:val="28"/>
-              </w:rPr>
-              <w:t>combos(</w:t>
-            </w:r>
-            <w:proofErr w:type="gramEnd"/>
-            <w:r>
-              <w:rPr>
-                <w:rFonts w:eastAsiaTheme="majorEastAsia" w:cstheme="majorBidi"/>
-                <w:b/>
-                <w:bCs/>
-                <w:color w:val="201A1A"/>
-                <w:sz w:val="24"/>
-                <w:szCs w:val="28"/>
-              </w:rPr>
-              <w:t>zona y cliente) en los métodos ya existentes.</w:t>
+                <w:highlight w:val="yellow"/>
+              </w:rPr>
+              <w:t xml:space="preserve"> y utilizar los valores de los nuevos combos(zona y cliente) en los métodos ya existentes.</w:t>
             </w:r>
           </w:p>
         </w:tc>
@@ -10668,6 +10313,7 @@
                 <w:color w:val="201A1A"/>
                 <w:sz w:val="24"/>
                 <w:szCs w:val="28"/>
+                <w:highlight w:val="yellow"/>
               </w:rPr>
             </w:pPr>
             <w:r>
@@ -10678,11 +10324,13 @@
                 <w:color w:val="201A1A"/>
                 <w:sz w:val="24"/>
                 <w:szCs w:val="28"/>
-              </w:rPr>
-              <w:t>En \</w:t>
-            </w:r>
-            <w:proofErr w:type="spellStart"/>
-            <w:r>
+                <w:highlight w:val="yellow"/>
+              </w:rPr>
+              <w:t>En \Xstrata\Emp_Presentacion\FrmXstrata.aspx.vb</w:t>
+            </w:r>
+          </w:p>
+          <w:p>
+            <w:pPr>
               <w:rPr>
                 <w:rFonts w:eastAsiaTheme="majorEastAsia" w:cstheme="majorBidi"/>
                 <w:b/>
@@ -10690,68 +10338,7 @@
                 <w:color w:val="201A1A"/>
                 <w:sz w:val="24"/>
                 <w:szCs w:val="28"/>
-              </w:rPr>
-              <w:t>Xstrata</w:t>
-            </w:r>
-            <w:proofErr w:type="spellEnd"/>
-            <w:r>
-              <w:rPr>
-                <w:rFonts w:eastAsiaTheme="majorEastAsia" w:cstheme="majorBidi"/>
-                <w:b/>
-                <w:bCs/>
-                <w:color w:val="201A1A"/>
-                <w:sz w:val="24"/>
-                <w:szCs w:val="28"/>
-              </w:rPr>
-              <w:t>\</w:t>
-            </w:r>
-            <w:proofErr w:type="spellStart"/>
-            <w:r>
-              <w:rPr>
-                <w:rFonts w:eastAsiaTheme="majorEastAsia" w:cstheme="majorBidi"/>
-                <w:b/>
-                <w:bCs/>
-                <w:color w:val="201A1A"/>
-                <w:sz w:val="24"/>
-                <w:szCs w:val="28"/>
-              </w:rPr>
-              <w:t>Emp_Presentacion</w:t>
-            </w:r>
-            <w:proofErr w:type="spellEnd"/>
-            <w:r>
-              <w:rPr>
-                <w:rFonts w:eastAsiaTheme="majorEastAsia" w:cstheme="majorBidi"/>
-                <w:b/>
-                <w:bCs/>
-                <w:color w:val="201A1A"/>
-                <w:sz w:val="24"/>
-                <w:szCs w:val="28"/>
-              </w:rPr>
-              <w:t>\</w:t>
-            </w:r>
-            <w:proofErr w:type="spellStart"/>
-            <w:r>
-              <w:rPr>
-                <w:rFonts w:eastAsiaTheme="majorEastAsia" w:cstheme="majorBidi"/>
-                <w:b/>
-                <w:bCs/>
-                <w:color w:val="201A1A"/>
-                <w:sz w:val="24"/>
-                <w:szCs w:val="28"/>
-              </w:rPr>
-              <w:t>FrmXstrata.aspx.vb</w:t>
-            </w:r>
-            <w:proofErr w:type="spellEnd"/>
-          </w:p>
-          <w:p>
-            <w:pPr>
-              <w:rPr>
-                <w:rFonts w:eastAsiaTheme="majorEastAsia" w:cstheme="majorBidi"/>
-                <w:b/>
-                <w:bCs/>
-                <w:color w:val="201A1A"/>
-                <w:sz w:val="24"/>
-                <w:szCs w:val="28"/>
+                <w:highlight w:val="yellow"/>
               </w:rPr>
             </w:pPr>
           </w:p>
@@ -10772,10 +10359,10 @@
                 <w:color w:val="201A1A"/>
                 <w:sz w:val="24"/>
                 <w:szCs w:val="28"/>
-              </w:rPr>
-              <w:t>En método “</w:t>
-            </w:r>
-            <w:proofErr w:type="spellStart"/>
+                <w:highlight w:val="yellow"/>
+              </w:rPr>
+              <w:t xml:space="preserve">En método “CargarOrdenes” se debe enviar como parámetros los valores de </w:t>
+            </w:r>
             <w:r>
               <w:rPr>
                 <w:rFonts w:eastAsiaTheme="majorEastAsia" w:cstheme="majorBidi"/>
@@ -10783,10 +10370,10 @@
                 <w:color w:val="201A1A"/>
                 <w:sz w:val="24"/>
                 <w:szCs w:val="28"/>
-              </w:rPr>
-              <w:t>CargarOrdenes</w:t>
-            </w:r>
-            <w:proofErr w:type="spellEnd"/>
+                <w:highlight w:val="yellow"/>
+              </w:rPr>
+              <w:t xml:space="preserve">código de </w:t>
+            </w:r>
             <w:r>
               <w:rPr>
                 <w:rFonts w:eastAsiaTheme="majorEastAsia" w:cstheme="majorBidi"/>
@@ -10794,8 +10381,9 @@
                 <w:color w:val="201A1A"/>
                 <w:sz w:val="24"/>
                 <w:szCs w:val="28"/>
-              </w:rPr>
-              <w:t xml:space="preserve">” se debe enviar como parámetros los valores de </w:t>
+                <w:highlight w:val="yellow"/>
+              </w:rPr>
+              <w:t>zona y</w:t>
             </w:r>
             <w:r>
               <w:rPr>
@@ -10804,8 +10392,9 @@
                 <w:color w:val="201A1A"/>
                 <w:sz w:val="24"/>
                 <w:szCs w:val="28"/>
-              </w:rPr>
-              <w:t xml:space="preserve">código de </w:t>
+                <w:highlight w:val="yellow"/>
+              </w:rPr>
+              <w:t xml:space="preserve"> código de</w:t>
             </w:r>
             <w:r>
               <w:rPr>
@@ -10814,72 +10403,9 @@
                 <w:color w:val="201A1A"/>
                 <w:sz w:val="24"/>
                 <w:szCs w:val="28"/>
-              </w:rPr>
-              <w:t>zona y</w:t>
-            </w:r>
-            <w:r>
-              <w:rPr>
-                <w:rFonts w:eastAsiaTheme="majorEastAsia" w:cstheme="majorBidi"/>
-                <w:bCs/>
-                <w:color w:val="201A1A"/>
-                <w:sz w:val="24"/>
-                <w:szCs w:val="28"/>
-              </w:rPr>
-              <w:t xml:space="preserve"> código de</w:t>
-            </w:r>
-            <w:r>
-              <w:rPr>
-                <w:rFonts w:eastAsiaTheme="majorEastAsia" w:cstheme="majorBidi"/>
-                <w:bCs/>
-                <w:color w:val="201A1A"/>
-                <w:sz w:val="24"/>
-                <w:szCs w:val="28"/>
-              </w:rPr>
-              <w:t xml:space="preserve"> cliente elegidos en los nuevos combos. Si se elige el ítem “Todos” de la lista se debe enviar el parámetro como cadena vacía al método “</w:t>
-            </w:r>
-            <w:proofErr w:type="spellStart"/>
-            <w:r>
-              <w:rPr>
-                <w:rFonts w:eastAsiaTheme="majorEastAsia" w:cstheme="majorBidi"/>
-                <w:bCs/>
-                <w:color w:val="201A1A"/>
-                <w:sz w:val="24"/>
-                <w:szCs w:val="28"/>
-              </w:rPr>
-              <w:t>Negocio.Orden_</w:t>
-            </w:r>
-            <w:proofErr w:type="gramStart"/>
-            <w:r>
-              <w:rPr>
-                <w:rFonts w:eastAsiaTheme="majorEastAsia" w:cstheme="majorBidi"/>
-                <w:bCs/>
-                <w:color w:val="201A1A"/>
-                <w:sz w:val="24"/>
-                <w:szCs w:val="28"/>
-              </w:rPr>
-              <w:t>Select</w:t>
-            </w:r>
-            <w:proofErr w:type="spellEnd"/>
-            <w:r>
-              <w:rPr>
-                <w:rFonts w:eastAsiaTheme="majorEastAsia" w:cstheme="majorBidi"/>
-                <w:bCs/>
-                <w:color w:val="201A1A"/>
-                <w:sz w:val="24"/>
-                <w:szCs w:val="28"/>
-              </w:rPr>
-              <w:t>(</w:t>
-            </w:r>
-            <w:proofErr w:type="gramEnd"/>
-            <w:r>
-              <w:rPr>
-                <w:rFonts w:eastAsiaTheme="majorEastAsia" w:cstheme="majorBidi"/>
-                <w:bCs/>
-                <w:color w:val="201A1A"/>
-                <w:sz w:val="24"/>
-                <w:szCs w:val="28"/>
-              </w:rPr>
-              <w:t>….)”</w:t>
+                <w:highlight w:val="yellow"/>
+              </w:rPr>
+              <w:t xml:space="preserve"> cliente elegidos en los nuevos combos. Si se elige el ítem “Todos” de la lista se debe enviar el parámetro como cadena vacía al método “Negocio.Orden_Select(….)”</w:t>
             </w:r>
           </w:p>
         </w:tc>
@@ -11226,10 +10752,11 @@
                 <w:sz w:val="24"/>
                 <w:szCs w:val="28"/>
               </w:rPr>
-              <w:t>En \</w:t>
-            </w:r>
-            <w:proofErr w:type="spellStart"/>
-            <w:r>
+              <w:t>En \Xstrata\Emp_Datos\DOrdenesXTRATA.vb</w:t>
+            </w:r>
+          </w:p>
+          <w:p>
+            <w:pPr>
               <w:rPr>
                 <w:rFonts w:eastAsiaTheme="majorEastAsia" w:cstheme="majorBidi"/>
                 <w:b/>
@@ -11238,9 +10765,7 @@
                 <w:sz w:val="24"/>
                 <w:szCs w:val="28"/>
               </w:rPr>
-              <w:t>Xstrata</w:t>
-            </w:r>
-            <w:proofErr w:type="spellEnd"/>
+            </w:pPr>
             <w:r>
               <w:rPr>
                 <w:rFonts w:eastAsiaTheme="majorEastAsia" w:cstheme="majorBidi"/>
@@ -11250,67 +10775,47 @@
                 <w:sz w:val="24"/>
                 <w:szCs w:val="28"/>
               </w:rPr>
-              <w:t>\</w:t>
-            </w:r>
-            <w:proofErr w:type="spellStart"/>
-            <w:r>
-              <w:rPr>
-                <w:rFonts w:eastAsiaTheme="majorEastAsia" w:cstheme="majorBidi"/>
-                <w:b/>
-                <w:bCs/>
-                <w:color w:val="201A1A"/>
-                <w:sz w:val="24"/>
-                <w:szCs w:val="28"/>
-              </w:rPr>
-              <w:t>Emp_Datos</w:t>
-            </w:r>
-            <w:proofErr w:type="spellEnd"/>
-            <w:r>
-              <w:rPr>
-                <w:rFonts w:eastAsiaTheme="majorEastAsia" w:cstheme="majorBidi"/>
-                <w:b/>
-                <w:bCs/>
-                <w:color w:val="201A1A"/>
-                <w:sz w:val="24"/>
-                <w:szCs w:val="28"/>
-              </w:rPr>
-              <w:t>\</w:t>
-            </w:r>
-            <w:proofErr w:type="spellStart"/>
-            <w:r>
-              <w:rPr>
-                <w:rFonts w:eastAsiaTheme="majorEastAsia" w:cstheme="majorBidi"/>
-                <w:b/>
-                <w:bCs/>
-                <w:color w:val="201A1A"/>
-                <w:sz w:val="24"/>
-                <w:szCs w:val="28"/>
-              </w:rPr>
-              <w:t>DOrdenesXTRATA.vb</w:t>
-            </w:r>
-            <w:proofErr w:type="spellEnd"/>
+              <w:t>En método “Ordenes”, reemplazar SP</w:t>
+            </w:r>
           </w:p>
           <w:p>
             <w:pPr>
               <w:rPr>
                 <w:rFonts w:eastAsiaTheme="majorEastAsia" w:cstheme="majorBidi"/>
-                <w:b/>
                 <w:bCs/>
                 <w:color w:val="201A1A"/>
                 <w:sz w:val="24"/>
                 <w:szCs w:val="28"/>
+                <w:highlight w:val="yellow"/>
               </w:rPr>
             </w:pPr>
             <w:r>
               <w:rPr>
                 <w:rFonts w:eastAsiaTheme="majorEastAsia" w:cstheme="majorBidi"/>
-                <w:b/>
                 <w:bCs/>
                 <w:color w:val="201A1A"/>
                 <w:sz w:val="24"/>
                 <w:szCs w:val="28"/>
-              </w:rPr>
-              <w:t>En método “Ordenes”, reemplazar SP</w:t>
+                <w:highlight w:val="yellow"/>
+              </w:rPr>
+              <w:t>De:</w:t>
+            </w:r>
+            <w:r>
+              <w:rPr>
+                <w:highlight w:val="yellow"/>
+              </w:rPr>
+              <w:t xml:space="preserve"> </w:t>
+            </w:r>
+            <w:r>
+              <w:rPr>
+                <w:rFonts w:eastAsiaTheme="majorEastAsia" w:cstheme="majorBidi"/>
+                <w:bCs/>
+                <w:color w:val="201A1A"/>
+                <w:sz w:val="24"/>
+                <w:szCs w:val="28"/>
+                <w:highlight w:val="yellow"/>
+              </w:rPr>
+              <w:t>DC@RNSLIB.SP_SOLSEGORD_IMP_CONSULTA_SEGIMPORTACION_XTRATA1</w:t>
             </w:r>
           </w:p>
           <w:p>
@@ -11330,10 +10835,14 @@
                 <w:color w:val="201A1A"/>
                 <w:sz w:val="24"/>
                 <w:szCs w:val="28"/>
-              </w:rPr>
-              <w:t>De:</w:t>
-            </w:r>
-            <w:r>
+                <w:highlight w:val="yellow"/>
+              </w:rPr>
+              <w:t>A:</w:t>
+            </w:r>
+            <w:r>
+              <w:rPr>
+                <w:highlight w:val="yellow"/>
+              </w:rPr>
               <w:t xml:space="preserve"> </w:t>
             </w:r>
             <w:r>
@@ -11343,40 +10852,7 @@
                 <w:color w:val="201A1A"/>
                 <w:sz w:val="24"/>
                 <w:szCs w:val="28"/>
-              </w:rPr>
-              <w:t>DC@RNSLIB.SP_SOLSEGORD_IMP_CONSULTA_SEGIMPORTACION_XTRATA1</w:t>
-            </w:r>
-          </w:p>
-          <w:p>
-            <w:pPr>
-              <w:rPr>
-                <w:rFonts w:eastAsiaTheme="majorEastAsia" w:cstheme="majorBidi"/>
-                <w:bCs/>
-                <w:color w:val="201A1A"/>
-                <w:sz w:val="24"/>
-                <w:szCs w:val="28"/>
-              </w:rPr>
-            </w:pPr>
-            <w:r>
-              <w:rPr>
-                <w:rFonts w:eastAsiaTheme="majorEastAsia" w:cstheme="majorBidi"/>
-                <w:bCs/>
-                <w:color w:val="201A1A"/>
-                <w:sz w:val="24"/>
-                <w:szCs w:val="28"/>
-              </w:rPr>
-              <w:t>A:</w:t>
-            </w:r>
-            <w:r>
-              <w:t xml:space="preserve"> </w:t>
-            </w:r>
-            <w:r>
-              <w:rPr>
-                <w:rFonts w:eastAsiaTheme="majorEastAsia" w:cstheme="majorBidi"/>
-                <w:bCs/>
-                <w:color w:val="201A1A"/>
-                <w:sz w:val="24"/>
-                <w:szCs w:val="28"/>
+                <w:highlight w:val="yellow"/>
               </w:rPr>
               <w:t>DC@RNSLIB.SP_AGRANSA_WEB_SEGUI_ORD_MOSTRAR_ORDENES_IMPO</w:t>
             </w:r>
@@ -11511,6 +10987,7 @@
                 <w:color w:val="201A1A"/>
                 <w:sz w:val="24"/>
                 <w:szCs w:val="28"/>
+                <w:highlight w:val="yellow"/>
               </w:rPr>
             </w:pPr>
             <w:r>
@@ -11520,75 +10997,10 @@
                 <w:color w:val="201A1A"/>
                 <w:sz w:val="24"/>
                 <w:szCs w:val="28"/>
-              </w:rPr>
-              <w:t xml:space="preserve">En </w:t>
-            </w:r>
-            <w:r>
-              <w:rPr>
-                <w:rFonts w:eastAsiaTheme="majorEastAsia" w:cstheme="majorBidi"/>
-                <w:bCs/>
-                <w:color w:val="201A1A"/>
-                <w:sz w:val="24"/>
-                <w:szCs w:val="28"/>
-              </w:rPr>
-              <w:t>\</w:t>
-            </w:r>
-            <w:proofErr w:type="spellStart"/>
-            <w:r>
-              <w:rPr>
-                <w:rFonts w:eastAsiaTheme="majorEastAsia" w:cstheme="majorBidi"/>
-                <w:bCs/>
-                <w:color w:val="201A1A"/>
-                <w:sz w:val="24"/>
-                <w:szCs w:val="28"/>
-              </w:rPr>
-              <w:t>Xstrata</w:t>
-            </w:r>
-            <w:proofErr w:type="spellEnd"/>
-            <w:r>
-              <w:rPr>
-                <w:rFonts w:eastAsiaTheme="majorEastAsia" w:cstheme="majorBidi"/>
-                <w:bCs/>
-                <w:color w:val="201A1A"/>
-                <w:sz w:val="24"/>
-                <w:szCs w:val="28"/>
-              </w:rPr>
-              <w:t>\</w:t>
-            </w:r>
-            <w:proofErr w:type="spellStart"/>
-            <w:r>
-              <w:rPr>
-                <w:rFonts w:eastAsiaTheme="majorEastAsia" w:cstheme="majorBidi"/>
-                <w:bCs/>
-                <w:color w:val="201A1A"/>
-                <w:sz w:val="24"/>
-                <w:szCs w:val="28"/>
-              </w:rPr>
-              <w:t>Emp_Presentacion</w:t>
-            </w:r>
-            <w:proofErr w:type="spellEnd"/>
-            <w:r>
-              <w:rPr>
-                <w:rFonts w:eastAsiaTheme="majorEastAsia" w:cstheme="majorBidi"/>
-                <w:bCs/>
-                <w:color w:val="201A1A"/>
-                <w:sz w:val="24"/>
-                <w:szCs w:val="28"/>
-              </w:rPr>
-              <w:t>\</w:t>
-            </w:r>
-            <w:proofErr w:type="spellStart"/>
-            <w:r>
-              <w:rPr>
-                <w:rFonts w:eastAsiaTheme="majorEastAsia" w:cstheme="majorBidi"/>
-                <w:bCs/>
-                <w:color w:val="201A1A"/>
-                <w:sz w:val="24"/>
-                <w:szCs w:val="28"/>
-              </w:rPr>
-              <w:t>FrmXstrata.aspx.vb</w:t>
-            </w:r>
-            <w:proofErr w:type="spellEnd"/>
+                <w:highlight w:val="yellow"/>
+              </w:rPr>
+              <w:t>En \Xstrata\Emp_Presentacion\FrmXstrata.aspx.vb</w:t>
+            </w:r>
           </w:p>
           <w:p>
             <w:pPr>
@@ -11601,7 +11013,6 @@
                 <w:szCs w:val="28"/>
               </w:rPr>
             </w:pPr>
-            <w:bookmarkStart w:id="197" w:name="_GoBack"/>
             <w:r>
               <w:rPr>
                 <w:rFonts w:eastAsiaTheme="majorEastAsia" w:cstheme="majorBidi"/>
@@ -11610,10 +11021,10 @@
                 <w:color w:val="201A1A"/>
                 <w:sz w:val="24"/>
                 <w:szCs w:val="28"/>
+                <w:highlight w:val="yellow"/>
               </w:rPr>
               <w:t>Modificar el envío de los parámetros en los métodos que muestran el detalle de cada Orden de Servicio, se debe enviar el código de cliente de la fila seleccionada.</w:t>
             </w:r>
-            <w:bookmarkEnd w:id="197"/>
           </w:p>
         </w:tc>
       </w:tr>
@@ -11713,30 +11124,9 @@
                 <w:color w:val="201A1A"/>
                 <w:sz w:val="24"/>
                 <w:szCs w:val="28"/>
-              </w:rPr>
-              <w:t>En método “</w:t>
-            </w:r>
-            <w:proofErr w:type="spellStart"/>
-            <w:r>
-              <w:rPr>
-                <w:rFonts w:eastAsiaTheme="majorEastAsia" w:cstheme="majorBidi"/>
-                <w:bCs/>
-                <w:color w:val="201A1A"/>
-                <w:sz w:val="24"/>
-                <w:szCs w:val="28"/>
-              </w:rPr>
-              <w:t>CargarCheckPoint</w:t>
-            </w:r>
-            <w:proofErr w:type="spellEnd"/>
-            <w:r>
-              <w:rPr>
-                <w:rFonts w:eastAsiaTheme="majorEastAsia" w:cstheme="majorBidi"/>
-                <w:bCs/>
-                <w:color w:val="201A1A"/>
-                <w:sz w:val="24"/>
-                <w:szCs w:val="28"/>
-              </w:rPr>
-              <w:t>”. Enviar el parámetro de código de cliente que está en la grilla de detalle resultante del filtro principal.</w:t>
+                <w:highlight w:val="yellow"/>
+              </w:rPr>
+              <w:t>En método “CargarCheckPoint”. Enviar el parámetro de código de cliente que está en la grilla de detalle resultante del filtro principal.</w:t>
             </w:r>
           </w:p>
           <w:p>
@@ -11851,30 +11241,9 @@
                 <w:color w:val="201A1A"/>
                 <w:sz w:val="24"/>
                 <w:szCs w:val="28"/>
-              </w:rPr>
-              <w:t>En método “</w:t>
-            </w:r>
-            <w:proofErr w:type="spellStart"/>
-            <w:r>
-              <w:rPr>
-                <w:rFonts w:eastAsiaTheme="majorEastAsia" w:cstheme="majorBidi"/>
-                <w:bCs/>
-                <w:color w:val="201A1A"/>
-                <w:sz w:val="24"/>
-                <w:szCs w:val="28"/>
-              </w:rPr>
-              <w:t>btnDistribucion_Click</w:t>
-            </w:r>
-            <w:proofErr w:type="spellEnd"/>
-            <w:r>
-              <w:rPr>
-                <w:rFonts w:eastAsiaTheme="majorEastAsia" w:cstheme="majorBidi"/>
-                <w:bCs/>
-                <w:color w:val="201A1A"/>
-                <w:sz w:val="24"/>
-                <w:szCs w:val="28"/>
-              </w:rPr>
-              <w:t>”. Enviar el parámetro de código de cliente que está en la grilla de detalle resultante del filtro principal.</w:t>
+                <w:highlight w:val="yellow"/>
+              </w:rPr>
+              <w:t>En método “btnDistribucion_Click”. Enviar el parámetro de código de cliente que está en la grilla de detalle resultante del filtro principal.</w:t>
             </w:r>
           </w:p>
           <w:p>
@@ -11938,6 +11307,8 @@
                 </wp:inline>
               </w:drawing>
             </w:r>
+            <w:bookmarkStart w:id="197" w:name="_GoBack"/>
+            <w:bookmarkEnd w:id="197"/>
           </w:p>
           <w:p>
             <w:pPr>
@@ -19323,6 +18694,27 @@
 
 <file path=customXml/item1.xml><?xml version="1.0" encoding="utf-8"?>
 <?mso-contentType ?>
+<FormTemplates xmlns="http://schemas.microsoft.com/sharepoint/v3/contenttype/forms">
+  <Display>DocumentLibraryForm</Display>
+  <Edit>DocumentLibraryForm</Edit>
+  <New>DocumentLibraryForm</New>
+</FormTemplates>
+</file>
+
+<file path=customXml/item2.xml><?xml version="1.0" encoding="utf-8"?>
+<p:properties xmlns:p="http://schemas.microsoft.com/office/2006/metadata/properties" xmlns:xsi="http://www.w3.org/2001/XMLSchema-instance" xmlns:pc="http://schemas.microsoft.com/office/infopath/2007/PartnerControls">
+  <documentManagement>
+    <_dlc_DocId xmlns="fab55ef1-01a2-46da-85b4-73fdb6c9e4ed">PUVWCVVMMCFZ-44-36</_dlc_DocId>
+    <_dlc_DocIdUrl xmlns="fab55ef1-01a2-46da-85b4-73fdb6c9e4ed">
+      <Url>http://sistemasyservcomp.gromero.net/sites/PMO/_layouts/DocIdRedir.aspx?ID=PUVWCVVMMCFZ-44-36</Url>
+      <Description>PUVWCVVMMCFZ-44-36</Description>
+    </_dlc_DocIdUrl>
+  </documentManagement>
+</p:properties>
+</file>
+
+<file path=customXml/item3.xml><?xml version="1.0" encoding="utf-8"?>
+<?mso-contentType ?>
 <spe:Receivers xmlns:spe="http://schemas.microsoft.com/sharepoint/events">
   <Receiver>
     <Name>Document ID Generator</Name>
@@ -19365,27 +18757,6 @@
     <Filter/>
   </Receiver>
 </spe:Receivers>
-</file>
-
-<file path=customXml/item2.xml><?xml version="1.0" encoding="utf-8"?>
-<p:properties xmlns:p="http://schemas.microsoft.com/office/2006/metadata/properties" xmlns:xsi="http://www.w3.org/2001/XMLSchema-instance" xmlns:pc="http://schemas.microsoft.com/office/infopath/2007/PartnerControls">
-  <documentManagement>
-    <_dlc_DocId xmlns="fab55ef1-01a2-46da-85b4-73fdb6c9e4ed">PUVWCVVMMCFZ-44-36</_dlc_DocId>
-    <_dlc_DocIdUrl xmlns="fab55ef1-01a2-46da-85b4-73fdb6c9e4ed">
-      <Url>http://sistemasyservcomp.gromero.net/sites/PMO/_layouts/DocIdRedir.aspx?ID=PUVWCVVMMCFZ-44-36</Url>
-      <Description>PUVWCVVMMCFZ-44-36</Description>
-    </_dlc_DocIdUrl>
-  </documentManagement>
-</p:properties>
-</file>
-
-<file path=customXml/item3.xml><?xml version="1.0" encoding="utf-8"?>
-<?mso-contentType ?>
-<FormTemplates xmlns="http://schemas.microsoft.com/sharepoint/v3/contenttype/forms">
-  <Display>DocumentLibraryForm</Display>
-  <Edit>DocumentLibraryForm</Edit>
-  <New>DocumentLibraryForm</New>
-</FormTemplates>
 </file>
 
 <file path=customXml/item4.xml><?xml version="1.0" encoding="utf-8"?>
@@ -19538,9 +18909,9 @@
 </file>
 
 <file path=customXml/itemProps1.xml><?xml version="1.0" encoding="utf-8"?>
-<ds:datastoreItem xmlns:ds="http://schemas.openxmlformats.org/officeDocument/2006/customXml" ds:itemID="{8E0E3409-5D77-49C8-8BC1-E0CD23F8FE6B}">
+<ds:datastoreItem xmlns:ds="http://schemas.openxmlformats.org/officeDocument/2006/customXml" ds:itemID="{B0A73DB6-8C6D-4D21-AF0A-9261A3702DD4}">
   <ds:schemaRefs>
-    <ds:schemaRef ds:uri="http://schemas.microsoft.com/sharepoint/events"/>
+    <ds:schemaRef ds:uri="http://schemas.microsoft.com/sharepoint/v3/contenttype/forms"/>
   </ds:schemaRefs>
 </ds:datastoreItem>
 </file>
@@ -19556,9 +18927,9 @@
 </file>
 
 <file path=customXml/itemProps3.xml><?xml version="1.0" encoding="utf-8"?>
-<ds:datastoreItem xmlns:ds="http://schemas.openxmlformats.org/officeDocument/2006/customXml" ds:itemID="{B0A73DB6-8C6D-4D21-AF0A-9261A3702DD4}">
+<ds:datastoreItem xmlns:ds="http://schemas.openxmlformats.org/officeDocument/2006/customXml" ds:itemID="{8E0E3409-5D77-49C8-8BC1-E0CD23F8FE6B}">
   <ds:schemaRefs>
-    <ds:schemaRef ds:uri="http://schemas.microsoft.com/sharepoint/v3/contenttype/forms"/>
+    <ds:schemaRef ds:uri="http://schemas.microsoft.com/sharepoint/events"/>
   </ds:schemaRefs>
 </ds:datastoreItem>
 </file>
@@ -19582,7 +18953,7 @@
 </file>
 
 <file path=customXml/itemProps5.xml><?xml version="1.0" encoding="utf-8"?>
-<ds:datastoreItem xmlns:ds="http://schemas.openxmlformats.org/officeDocument/2006/customXml" ds:itemID="{55AFF3F3-FDBA-446F-9EB4-78F6E4ACDFBD}">
+<ds:datastoreItem xmlns:ds="http://schemas.openxmlformats.org/officeDocument/2006/customXml" ds:itemID="{305E7786-617A-4568-9861-7C097BD488BF}">
   <ds:schemaRefs>
     <ds:schemaRef ds:uri="http://schemas.openxmlformats.org/officeDocument/2006/bibliography"/>
   </ds:schemaRefs>

</xml_diff>